<commit_message>
Checklist updated + general improvements
</commit_message>
<xml_diff>
--- a/3. Code Inspection Document (working space)/getSubModulesForEar.docx
+++ b/3. Code Inspection Document (working space)/getSubModulesForEar.docx
@@ -55,13 +55,13 @@
         <w:tblLook w:val="04A0" w:firstRow="1" w:lastRow="0" w:firstColumn="1" w:lastColumn="0" w:noHBand="0" w:noVBand="1"/>
       </w:tblPr>
       <w:tblGrid>
-        <w:gridCol w:w="4547"/>
-        <w:gridCol w:w="5415"/>
+        <w:gridCol w:w="2414"/>
+        <w:gridCol w:w="7548"/>
       </w:tblGrid>
       <w:tr>
         <w:tc>
           <w:tcPr>
-            <w:tcW w:w="4981" w:type="dxa"/>
+            <w:tcW w:w="4547" w:type="dxa"/>
           </w:tcPr>
           <w:p>
             <w:pPr>
@@ -78,37 +78,38 @@
                 <w:sz w:val="28"/>
                 <w:szCs w:val="28"/>
               </w:rPr>
-              <w:t>Naming Conventions</w:t>
-            </w:r>
-          </w:p>
-        </w:tc>
-        <w:tc>
-          <w:tcPr>
-            <w:tcW w:w="4981" w:type="dxa"/>
-          </w:tcPr>
-          <w:p>
-            <w:pPr>
-              <w:pStyle w:val="Paragrafoelenco"/>
-              <w:numPr>
-                <w:ilvl w:val="0"/>
-                <w:numId w:val="1"/>
-              </w:numPr>
-              <w:jc w:val="both"/>
-              <w:rPr>
-                <w:szCs w:val="24"/>
-              </w:rPr>
-            </w:pPr>
-            <w:r>
-              <w:rPr>
-                <w:szCs w:val="24"/>
-              </w:rPr>
-              <w:t xml:space="preserve">The name of the method is self-explicative. In fact, it collect the list of the sub-modules in the application grouped in the Ear (Enterprise Archive). The other </w:t>
-            </w:r>
-            <w:r>
-              <w:rPr>
-                <w:szCs w:val="24"/>
-              </w:rPr>
-              <w:t xml:space="preserve">methods involved have meaningful and coherent names. The only suggestion is to change the returned variable name </w:t>
+              <w:t xml:space="preserve">Method </w:t>
+            </w:r>
+          </w:p>
+        </w:tc>
+        <w:tc>
+          <w:tcPr>
+            <w:tcW w:w="5415" w:type="dxa"/>
+          </w:tcPr>
+          <w:p>
+            <w:pPr>
+              <w:pStyle w:val="Paragrafoelenco"/>
+              <w:jc w:val="center"/>
+              <w:rPr>
+                <w:i/>
+                <w:szCs w:val="24"/>
+              </w:rPr>
+            </w:pPr>
+            <w:proofErr w:type="gramStart"/>
+            <w:r>
+              <w:rPr>
+                <w:i/>
+                <w:szCs w:val="24"/>
+              </w:rPr>
+              <w:t>private</w:t>
+            </w:r>
+            <w:proofErr w:type="gramEnd"/>
+            <w:r>
+              <w:rPr>
+                <w:i/>
+                <w:szCs w:val="24"/>
+              </w:rPr>
+              <w:t xml:space="preserve"> List&lt;String&gt; </w:t>
             </w:r>
             <w:proofErr w:type="spellStart"/>
             <w:r>
@@ -116,14 +117,15 @@
                 <w:i/>
                 <w:szCs w:val="24"/>
               </w:rPr>
-              <w:t>moduleInfoList</w:t>
+              <w:t>getSubModulesForEar</w:t>
             </w:r>
             <w:proofErr w:type="spellEnd"/>
             <w:r>
               <w:rPr>
-                <w:szCs w:val="24"/>
-              </w:rPr>
-              <w:t xml:space="preserve"> with something like </w:t>
+                <w:i/>
+                <w:szCs w:val="24"/>
+              </w:rPr>
+              <w:t>(</w:t>
             </w:r>
             <w:proofErr w:type="spellStart"/>
             <w:r>
@@ -131,7 +133,7 @@
                 <w:i/>
                 <w:szCs w:val="24"/>
               </w:rPr>
-              <w:t>subModuleEarList</w:t>
+              <w:t>com.sun.enterprise.deployment.Application</w:t>
             </w:r>
             <w:proofErr w:type="spellEnd"/>
             <w:r>
@@ -139,185 +141,26 @@
                 <w:i/>
                 <w:szCs w:val="24"/>
               </w:rPr>
-              <w:t xml:space="preserve"> </w:t>
-            </w:r>
-            <w:r>
-              <w:rPr>
-                <w:szCs w:val="24"/>
-              </w:rPr>
-              <w:t>(more meaningful, in practice).</w:t>
-            </w:r>
-          </w:p>
-          <w:p>
-            <w:pPr>
-              <w:pStyle w:val="Paragrafoelenco"/>
-              <w:numPr>
-                <w:ilvl w:val="0"/>
-                <w:numId w:val="1"/>
-              </w:numPr>
-              <w:jc w:val="both"/>
-              <w:rPr>
-                <w:szCs w:val="24"/>
-              </w:rPr>
-            </w:pPr>
-            <w:r>
-              <w:rPr>
-                <w:szCs w:val="24"/>
-              </w:rPr>
-              <w:t xml:space="preserve">No one-character variables </w:t>
-            </w:r>
-            <w:proofErr w:type="gramStart"/>
-            <w:r>
-              <w:rPr>
-                <w:szCs w:val="24"/>
-              </w:rPr>
-              <w:t>are used</w:t>
-            </w:r>
-            <w:proofErr w:type="gramEnd"/>
-            <w:r>
-              <w:rPr>
-                <w:szCs w:val="24"/>
-              </w:rPr>
-              <w:t xml:space="preserve"> in this method.</w:t>
-            </w:r>
-          </w:p>
-          <w:p>
-            <w:pPr>
-              <w:pStyle w:val="Paragrafoelenco"/>
-              <w:numPr>
-                <w:ilvl w:val="0"/>
-                <w:numId w:val="1"/>
-              </w:numPr>
-              <w:jc w:val="both"/>
-              <w:rPr>
-                <w:szCs w:val="24"/>
-              </w:rPr>
-            </w:pPr>
-            <w:r>
-              <w:rPr>
-                <w:szCs w:val="24"/>
-              </w:rPr>
-              <w:t xml:space="preserve">The classes involved in the method are nouns in mixed case with the first letter capitalized. Only the </w:t>
-            </w:r>
-            <w:r>
-              <w:rPr>
-                <w:i/>
-                <w:szCs w:val="24"/>
-              </w:rPr>
-              <w:t>application</w:t>
-            </w:r>
-            <w:r>
-              <w:rPr>
-                <w:szCs w:val="24"/>
-              </w:rPr>
-              <w:t xml:space="preserve"> one has a path-structure:</w:t>
-            </w:r>
-          </w:p>
-          <w:p>
-            <w:pPr>
-              <w:pStyle w:val="Paragrafoelenco"/>
-              <w:jc w:val="both"/>
-              <w:rPr>
-                <w:szCs w:val="24"/>
-              </w:rPr>
-            </w:pPr>
-            <w:r>
-              <w:rPr>
-                <w:i/>
-                <w:szCs w:val="24"/>
-              </w:rPr>
-              <w:t>com.sun.enterprise.deployment.Application</w:t>
-            </w:r>
-            <w:r>
-              <w:rPr>
-                <w:i/>
-                <w:szCs w:val="24"/>
-              </w:rPr>
-              <w:t xml:space="preserve"> </w:t>
-            </w:r>
-            <w:r>
-              <w:rPr>
-                <w:szCs w:val="24"/>
-              </w:rPr>
-              <w:t>(probably for path-readability purpose).</w:t>
-            </w:r>
-          </w:p>
-          <w:p>
-            <w:pPr>
-              <w:pStyle w:val="Paragrafoelenco"/>
-              <w:numPr>
-                <w:ilvl w:val="0"/>
-                <w:numId w:val="1"/>
-              </w:numPr>
-              <w:jc w:val="both"/>
-              <w:rPr>
-                <w:szCs w:val="24"/>
-              </w:rPr>
-            </w:pPr>
-            <w:r>
-              <w:rPr>
-                <w:szCs w:val="24"/>
-              </w:rPr>
-              <w:t>The names of the involved methods follow the standard convention (verbs, with the first letter of each addition word capitalized).</w:t>
-            </w:r>
-          </w:p>
-          <w:p>
-            <w:pPr>
-              <w:pStyle w:val="Paragrafoelenco"/>
-              <w:numPr>
-                <w:ilvl w:val="0"/>
-                <w:numId w:val="1"/>
-              </w:numPr>
-              <w:jc w:val="both"/>
-              <w:rPr>
-                <w:szCs w:val="24"/>
-              </w:rPr>
-            </w:pPr>
-            <w:r>
-              <w:rPr>
-                <w:szCs w:val="24"/>
-              </w:rPr>
-              <w:t xml:space="preserve">The attributes are all in </w:t>
-            </w:r>
-            <w:proofErr w:type="spellStart"/>
-            <w:r>
-              <w:rPr>
-                <w:i/>
-                <w:szCs w:val="24"/>
-                <w:u w:val="single"/>
-              </w:rPr>
-              <w:t>CamelCase</w:t>
-            </w:r>
-            <w:proofErr w:type="spellEnd"/>
-            <w:r>
-              <w:rPr>
-                <w:szCs w:val="24"/>
-              </w:rPr>
-              <w:t>.</w:t>
-            </w:r>
-          </w:p>
-          <w:p>
-            <w:pPr>
-              <w:pStyle w:val="Paragrafoelenco"/>
-              <w:numPr>
-                <w:ilvl w:val="0"/>
-                <w:numId w:val="1"/>
-              </w:numPr>
-              <w:jc w:val="both"/>
-              <w:rPr>
-                <w:szCs w:val="24"/>
-              </w:rPr>
-            </w:pPr>
-            <w:r>
-              <w:rPr>
-                <w:szCs w:val="24"/>
-              </w:rPr>
-              <w:t>There are not constants involved in this method.</w:t>
-            </w:r>
-          </w:p>
-          <w:p>
-            <w:pPr>
-              <w:jc w:val="both"/>
+              <w:t xml:space="preserve"> application, String type)</w:t>
+            </w:r>
+            <w:r>
+              <w:rPr>
+                <w:i/>
+                <w:szCs w:val="24"/>
+              </w:rPr>
+              <w:t xml:space="preserve"> {…}</w:t>
+            </w:r>
+            <w:bookmarkStart w:id="0" w:name="_GoBack"/>
+            <w:bookmarkEnd w:id="0"/>
+          </w:p>
+          <w:p>
+            <w:pPr>
+              <w:pStyle w:val="Paragrafoelenco"/>
+              <w:jc w:val="center"/>
+              <w:rPr>
+                <w:i/>
+                <w:szCs w:val="24"/>
+              </w:rPr>
             </w:pPr>
           </w:p>
         </w:tc>
@@ -325,7 +168,7 @@
       <w:tr>
         <w:tc>
           <w:tcPr>
-            <w:tcW w:w="4981" w:type="dxa"/>
+            <w:tcW w:w="4547" w:type="dxa"/>
           </w:tcPr>
           <w:p>
             <w:pPr>
@@ -342,57 +185,271 @@
                 <w:sz w:val="28"/>
                 <w:szCs w:val="28"/>
               </w:rPr>
-              <w:t>Indentions</w:t>
-            </w:r>
-          </w:p>
-        </w:tc>
-        <w:tc>
-          <w:tcPr>
-            <w:tcW w:w="4981" w:type="dxa"/>
-          </w:tcPr>
-          <w:p>
-            <w:pPr>
-              <w:pStyle w:val="Paragrafoelenco"/>
-              <w:numPr>
-                <w:ilvl w:val="0"/>
-                <w:numId w:val="2"/>
-              </w:numPr>
-              <w:jc w:val="both"/>
-            </w:pPr>
-            <w:r>
-              <w:t xml:space="preserve">The indentation is always a </w:t>
-            </w:r>
-            <w:r>
-              <w:t xml:space="preserve">four </w:t>
-            </w:r>
-            <w:r>
-              <w:t>space</w:t>
-            </w:r>
-            <w:r>
-              <w:t>s</w:t>
-            </w:r>
-            <w:r>
-              <w:t xml:space="preserve"> indentation (</w:t>
-            </w:r>
-            <w:r>
-              <w:rPr>
-                <w:b/>
-              </w:rPr>
-              <w:t>note</w:t>
-            </w:r>
-            <w:r>
-              <w:t xml:space="preserve">: </w:t>
-            </w:r>
-            <w:r>
-              <w:t>four</w:t>
-            </w:r>
-            <w:r>
-              <w:t xml:space="preserve"> spaces equals a tab, as a main standard in programming).</w:t>
-            </w:r>
-          </w:p>
-          <w:p>
-            <w:pPr>
-              <w:pStyle w:val="Paragrafoelenco"/>
+              <w:t>Naming Conventions</w:t>
+            </w:r>
+          </w:p>
+        </w:tc>
+        <w:tc>
+          <w:tcPr>
+            <w:tcW w:w="5415" w:type="dxa"/>
+          </w:tcPr>
+          <w:p>
+            <w:pPr>
+              <w:pStyle w:val="Paragrafoelenco"/>
+              <w:numPr>
+                <w:ilvl w:val="0"/>
+                <w:numId w:val="1"/>
+              </w:numPr>
+              <w:jc w:val="both"/>
+              <w:rPr>
+                <w:szCs w:val="24"/>
+              </w:rPr>
+            </w:pPr>
+            <w:r>
+              <w:rPr>
+                <w:szCs w:val="24"/>
+              </w:rPr>
+              <w:t xml:space="preserve">The name of the method is self-explicative. In fact, it collect the list of the sub-modules in the application grouped in the Ear (Enterprise Archive). The other </w:t>
+            </w:r>
+            <w:r>
+              <w:rPr>
+                <w:szCs w:val="24"/>
+              </w:rPr>
+              <w:t xml:space="preserve">methods involved have meaningful and coherent names. The only suggestion is to change the returned variable name </w:t>
+            </w:r>
+            <w:proofErr w:type="spellStart"/>
+            <w:r>
+              <w:rPr>
+                <w:i/>
+                <w:szCs w:val="24"/>
+              </w:rPr>
+              <w:t>moduleInfoList</w:t>
+            </w:r>
+            <w:proofErr w:type="spellEnd"/>
+            <w:r>
+              <w:rPr>
+                <w:szCs w:val="24"/>
+              </w:rPr>
+              <w:t xml:space="preserve"> with something like </w:t>
+            </w:r>
+            <w:proofErr w:type="spellStart"/>
+            <w:r>
+              <w:rPr>
+                <w:i/>
+                <w:szCs w:val="24"/>
+              </w:rPr>
+              <w:t>subModuleEar</w:t>
+            </w:r>
+            <w:r>
+              <w:rPr>
+                <w:i/>
+                <w:szCs w:val="24"/>
+              </w:rPr>
+              <w:t>Info</w:t>
+            </w:r>
+            <w:r>
+              <w:rPr>
+                <w:i/>
+                <w:szCs w:val="24"/>
+              </w:rPr>
+              <w:t>List</w:t>
+            </w:r>
+            <w:proofErr w:type="spellEnd"/>
+            <w:r>
+              <w:rPr>
+                <w:i/>
+                <w:szCs w:val="24"/>
+              </w:rPr>
+              <w:t xml:space="preserve"> </w:t>
+            </w:r>
+            <w:r>
+              <w:rPr>
+                <w:szCs w:val="24"/>
+              </w:rPr>
+              <w:t xml:space="preserve">(more meaningful, </w:t>
+            </w:r>
+            <w:r>
+              <w:rPr>
+                <w:szCs w:val="24"/>
+              </w:rPr>
+              <w:t xml:space="preserve">but also longer </w:t>
+            </w:r>
+            <w:r>
+              <w:rPr>
+                <w:szCs w:val="24"/>
+              </w:rPr>
+              <w:t>in practice).</w:t>
+            </w:r>
+          </w:p>
+          <w:p>
+            <w:pPr>
+              <w:pStyle w:val="Paragrafoelenco"/>
+              <w:numPr>
+                <w:ilvl w:val="0"/>
+                <w:numId w:val="1"/>
+              </w:numPr>
+              <w:jc w:val="both"/>
+              <w:rPr>
+                <w:szCs w:val="24"/>
+              </w:rPr>
+            </w:pPr>
+            <w:r>
+              <w:rPr>
+                <w:szCs w:val="24"/>
+              </w:rPr>
+              <w:t xml:space="preserve">No one-character variables </w:t>
+            </w:r>
+            <w:proofErr w:type="gramStart"/>
+            <w:r>
+              <w:rPr>
+                <w:szCs w:val="24"/>
+              </w:rPr>
+              <w:t>are used</w:t>
+            </w:r>
+            <w:proofErr w:type="gramEnd"/>
+            <w:r>
+              <w:rPr>
+                <w:szCs w:val="24"/>
+              </w:rPr>
+              <w:t xml:space="preserve"> in this method.</w:t>
+            </w:r>
+          </w:p>
+          <w:p>
+            <w:pPr>
+              <w:pStyle w:val="Paragrafoelenco"/>
+              <w:numPr>
+                <w:ilvl w:val="0"/>
+                <w:numId w:val="1"/>
+              </w:numPr>
+              <w:jc w:val="both"/>
+              <w:rPr>
+                <w:szCs w:val="24"/>
+              </w:rPr>
+            </w:pPr>
+            <w:r>
+              <w:rPr>
+                <w:szCs w:val="24"/>
+              </w:rPr>
+              <w:t xml:space="preserve">The classes involved in the method are nouns in mixed case with the first letter capitalized. Only the </w:t>
+            </w:r>
+            <w:r>
+              <w:rPr>
+                <w:i/>
+                <w:szCs w:val="24"/>
+              </w:rPr>
+              <w:t>application</w:t>
+            </w:r>
+            <w:r>
+              <w:rPr>
+                <w:szCs w:val="24"/>
+              </w:rPr>
+              <w:t xml:space="preserve"> one has a path-structure:</w:t>
+            </w:r>
+          </w:p>
+          <w:p>
+            <w:pPr>
+              <w:pStyle w:val="Paragrafoelenco"/>
+              <w:jc w:val="both"/>
+              <w:rPr>
+                <w:szCs w:val="24"/>
+              </w:rPr>
+            </w:pPr>
+            <w:r>
+              <w:rPr>
+                <w:i/>
+                <w:szCs w:val="24"/>
+              </w:rPr>
+              <w:t>com.sun.enterprise.deployment.Application</w:t>
+            </w:r>
+            <w:r>
+              <w:rPr>
+                <w:i/>
+                <w:szCs w:val="24"/>
+              </w:rPr>
+              <w:t xml:space="preserve"> </w:t>
+            </w:r>
+            <w:r>
+              <w:rPr>
+                <w:szCs w:val="24"/>
+              </w:rPr>
+              <w:t>(probably for path-readability purpose).</w:t>
+            </w:r>
+          </w:p>
+          <w:p>
+            <w:pPr>
+              <w:pStyle w:val="Paragrafoelenco"/>
+              <w:numPr>
+                <w:ilvl w:val="0"/>
+                <w:numId w:val="1"/>
+              </w:numPr>
+              <w:jc w:val="both"/>
+              <w:rPr>
+                <w:szCs w:val="24"/>
+              </w:rPr>
+            </w:pPr>
+            <w:r>
+              <w:rPr>
+                <w:szCs w:val="24"/>
+              </w:rPr>
+              <w:t>The names of the involved methods follow the standard convention (verbs, with the first letter of each addition word capitalized).</w:t>
+            </w:r>
+          </w:p>
+          <w:p>
+            <w:pPr>
+              <w:pStyle w:val="Paragrafoelenco"/>
+              <w:numPr>
+                <w:ilvl w:val="0"/>
+                <w:numId w:val="1"/>
+              </w:numPr>
+              <w:jc w:val="both"/>
+              <w:rPr>
+                <w:szCs w:val="24"/>
+              </w:rPr>
+            </w:pPr>
+            <w:r>
+              <w:rPr>
+                <w:szCs w:val="24"/>
+              </w:rPr>
+              <w:t xml:space="preserve">The attributes are all in </w:t>
+            </w:r>
+            <w:proofErr w:type="spellStart"/>
+            <w:r>
+              <w:rPr>
+                <w:i/>
+                <w:szCs w:val="24"/>
+                <w:u w:val="single"/>
+              </w:rPr>
+              <w:t>CamelCase</w:t>
+            </w:r>
+            <w:proofErr w:type="spellEnd"/>
+            <w:r>
+              <w:rPr>
+                <w:szCs w:val="24"/>
+              </w:rPr>
+              <w:t>.</w:t>
+            </w:r>
+          </w:p>
+          <w:p>
+            <w:pPr>
+              <w:pStyle w:val="Paragrafoelenco"/>
+              <w:numPr>
+                <w:ilvl w:val="0"/>
+                <w:numId w:val="1"/>
+              </w:numPr>
+              <w:jc w:val="both"/>
+              <w:rPr>
+                <w:szCs w:val="24"/>
+              </w:rPr>
+            </w:pPr>
+            <w:r>
+              <w:rPr>
+                <w:szCs w:val="24"/>
+              </w:rPr>
+              <w:t>There are not constants involved in this method.</w:t>
+            </w:r>
+          </w:p>
+          <w:p>
+            <w:pPr>
               <w:jc w:val="both"/>
             </w:pPr>
           </w:p>
@@ -401,7 +458,7 @@
       <w:tr>
         <w:tc>
           <w:tcPr>
-            <w:tcW w:w="4981" w:type="dxa"/>
+            <w:tcW w:w="4547" w:type="dxa"/>
           </w:tcPr>
           <w:p>
             <w:pPr>
@@ -418,13 +475,13 @@
                 <w:sz w:val="28"/>
                 <w:szCs w:val="28"/>
               </w:rPr>
-              <w:t>Braces</w:t>
-            </w:r>
-          </w:p>
-        </w:tc>
-        <w:tc>
-          <w:tcPr>
-            <w:tcW w:w="4981" w:type="dxa"/>
+              <w:t>Indentions</w:t>
+            </w:r>
+          </w:p>
+        </w:tc>
+        <w:tc>
+          <w:tcPr>
+            <w:tcW w:w="5415" w:type="dxa"/>
           </w:tcPr>
           <w:p>
             <w:pPr>
@@ -436,155 +493,39 @@
               <w:jc w:val="both"/>
             </w:pPr>
             <w:r>
-              <w:t xml:space="preserve">The braces follow coherently the Kernighan and Ritchie style. </w:t>
-            </w:r>
-          </w:p>
-          <w:p>
-            <w:pPr>
-              <w:pStyle w:val="Paragrafoelenco"/>
-              <w:numPr>
-                <w:ilvl w:val="0"/>
-                <w:numId w:val="2"/>
-              </w:numPr>
-              <w:jc w:val="both"/>
-            </w:pPr>
-            <w:r>
-              <w:t>There are only two blocks in the method (one for, one if). Both of them have the suggested structure:</w:t>
-            </w:r>
-          </w:p>
-          <w:p>
-            <w:pPr>
-              <w:pStyle w:val="Paragrafoelenco"/>
-              <w:jc w:val="both"/>
-            </w:pPr>
-          </w:p>
-          <w:p>
-            <w:pPr>
-              <w:pStyle w:val="Paragrafoelenco"/>
-              <w:jc w:val="both"/>
-            </w:pPr>
-          </w:p>
-          <w:p>
-            <w:pPr>
-              <w:jc w:val="both"/>
-            </w:pPr>
-          </w:p>
-          <w:p>
-            <w:pPr>
-              <w:pStyle w:val="Paragrafoelenco"/>
-              <w:jc w:val="both"/>
-              <w:rPr>
-                <w:i/>
-              </w:rPr>
-            </w:pPr>
-            <w:r>
-              <w:rPr>
-                <w:b/>
-                <w:i/>
-              </w:rPr>
-              <w:lastRenderedPageBreak/>
-              <w:t>for/if</w:t>
-            </w:r>
-            <w:r>
-              <w:rPr>
-                <w:b/>
-                <w:i/>
-              </w:rPr>
-              <w:t xml:space="preserve"> </w:t>
-            </w:r>
-            <w:r>
-              <w:rPr>
-                <w:i/>
-              </w:rPr>
-              <w:t xml:space="preserve"> </w:t>
-            </w:r>
-            <w:r>
-              <w:rPr>
-                <w:i/>
-              </w:rPr>
-              <w:t>&lt;</w:t>
-            </w:r>
-            <w:r>
-              <w:rPr>
-                <w:i/>
-              </w:rPr>
-              <w:t>condition</w:t>
-            </w:r>
-            <w:r>
-              <w:rPr>
-                <w:i/>
-              </w:rPr>
-              <w:t>&gt;</w:t>
-            </w:r>
-            <w:r>
-              <w:rPr>
-                <w:i/>
-              </w:rPr>
-              <w:t xml:space="preserve"> {</w:t>
-            </w:r>
-          </w:p>
-          <w:p>
-            <w:pPr>
-              <w:pStyle w:val="Paragrafoelenco"/>
-              <w:jc w:val="both"/>
-              <w:rPr>
-                <w:i/>
-              </w:rPr>
-            </w:pPr>
-          </w:p>
-          <w:p>
-            <w:pPr>
-              <w:pStyle w:val="Paragrafoelenco"/>
-              <w:jc w:val="both"/>
-              <w:rPr>
-                <w:i/>
-              </w:rPr>
-            </w:pPr>
-            <w:r>
-              <w:rPr>
-                <w:i/>
-              </w:rPr>
-              <w:t xml:space="preserve">    &lt;&lt; l</w:t>
-            </w:r>
-            <w:r>
-              <w:rPr>
-                <w:i/>
-              </w:rPr>
-              <w:t>ines of code</w:t>
-            </w:r>
-            <w:r>
-              <w:rPr>
-                <w:i/>
-              </w:rPr>
-              <w:t xml:space="preserve"> &gt;&gt;</w:t>
-            </w:r>
-          </w:p>
-          <w:p>
-            <w:pPr>
-              <w:pStyle w:val="Paragrafoelenco"/>
-              <w:jc w:val="both"/>
-              <w:rPr>
-                <w:i/>
-              </w:rPr>
-            </w:pPr>
-          </w:p>
-          <w:p>
-            <w:pPr>
-              <w:pStyle w:val="Paragrafoelenco"/>
-              <w:jc w:val="both"/>
-              <w:rPr>
-                <w:i/>
-              </w:rPr>
-            </w:pPr>
-            <w:r>
-              <w:rPr>
-                <w:i/>
-              </w:rPr>
-              <w:t>}</w:t>
-            </w:r>
-          </w:p>
-          <w:p>
-            <w:pPr>
+              <w:t xml:space="preserve">The indentation is always a </w:t>
+            </w:r>
+            <w:r>
+              <w:t xml:space="preserve">four </w:t>
+            </w:r>
+            <w:r>
+              <w:t>space</w:t>
+            </w:r>
+            <w:r>
+              <w:t>s</w:t>
+            </w:r>
+            <w:r>
+              <w:t xml:space="preserve"> indentation (</w:t>
+            </w:r>
+            <w:r>
+              <w:rPr>
+                <w:b/>
+              </w:rPr>
+              <w:t>note</w:t>
+            </w:r>
+            <w:r>
+              <w:t xml:space="preserve">: </w:t>
+            </w:r>
+            <w:r>
+              <w:t>four</w:t>
+            </w:r>
+            <w:r>
+              <w:t xml:space="preserve"> spaces equals a tab, as a main standard in programming).</w:t>
+            </w:r>
+          </w:p>
+          <w:p>
+            <w:pPr>
+              <w:pStyle w:val="Paragrafoelenco"/>
               <w:jc w:val="both"/>
             </w:pPr>
           </w:p>
@@ -593,7 +534,198 @@
       <w:tr>
         <w:tc>
           <w:tcPr>
-            <w:tcW w:w="4981" w:type="dxa"/>
+            <w:tcW w:w="4547" w:type="dxa"/>
+          </w:tcPr>
+          <w:p>
+            <w:pPr>
+              <w:jc w:val="center"/>
+              <w:rPr>
+                <w:b/>
+                <w:sz w:val="28"/>
+                <w:szCs w:val="28"/>
+              </w:rPr>
+            </w:pPr>
+            <w:r>
+              <w:rPr>
+                <w:b/>
+                <w:sz w:val="28"/>
+                <w:szCs w:val="28"/>
+              </w:rPr>
+              <w:t>Braces</w:t>
+            </w:r>
+          </w:p>
+        </w:tc>
+        <w:tc>
+          <w:tcPr>
+            <w:tcW w:w="5415" w:type="dxa"/>
+          </w:tcPr>
+          <w:p>
+            <w:pPr>
+              <w:pStyle w:val="Paragrafoelenco"/>
+              <w:numPr>
+                <w:ilvl w:val="0"/>
+                <w:numId w:val="2"/>
+              </w:numPr>
+              <w:jc w:val="both"/>
+            </w:pPr>
+            <w:r>
+              <w:t xml:space="preserve">The braces follow coherently the Kernighan and Ritchie style. </w:t>
+            </w:r>
+          </w:p>
+          <w:p>
+            <w:pPr>
+              <w:pStyle w:val="Paragrafoelenco"/>
+              <w:numPr>
+                <w:ilvl w:val="0"/>
+                <w:numId w:val="2"/>
+              </w:numPr>
+              <w:jc w:val="both"/>
+            </w:pPr>
+            <w:r>
+              <w:t>There are only two blocks in the method (one for, one if). Both of them have the suggested structure:</w:t>
+            </w:r>
+          </w:p>
+          <w:p>
+            <w:pPr>
+              <w:pStyle w:val="Paragrafoelenco"/>
+              <w:jc w:val="both"/>
+            </w:pPr>
+          </w:p>
+          <w:p>
+            <w:pPr>
+              <w:pStyle w:val="Paragrafoelenco"/>
+              <w:jc w:val="both"/>
+            </w:pPr>
+          </w:p>
+          <w:p>
+            <w:pPr>
+              <w:jc w:val="both"/>
+            </w:pPr>
+          </w:p>
+          <w:p>
+            <w:pPr>
+              <w:pStyle w:val="Paragrafoelenco"/>
+              <w:jc w:val="both"/>
+              <w:rPr>
+                <w:i/>
+              </w:rPr>
+            </w:pPr>
+            <w:r>
+              <w:rPr>
+                <w:b/>
+                <w:i/>
+              </w:rPr>
+              <w:t>for/if</w:t>
+            </w:r>
+            <w:r>
+              <w:rPr>
+                <w:b/>
+                <w:i/>
+              </w:rPr>
+              <w:t xml:space="preserve"> </w:t>
+            </w:r>
+            <w:r>
+              <w:rPr>
+                <w:i/>
+              </w:rPr>
+              <w:t xml:space="preserve"> </w:t>
+            </w:r>
+            <w:r>
+              <w:rPr>
+                <w:i/>
+              </w:rPr>
+              <w:t>&lt;</w:t>
+            </w:r>
+            <w:r>
+              <w:rPr>
+                <w:i/>
+              </w:rPr>
+              <w:t>condition</w:t>
+            </w:r>
+            <w:r>
+              <w:rPr>
+                <w:i/>
+              </w:rPr>
+              <w:t>&gt;</w:t>
+            </w:r>
+            <w:r>
+              <w:rPr>
+                <w:i/>
+              </w:rPr>
+              <w:t xml:space="preserve"> {</w:t>
+            </w:r>
+          </w:p>
+          <w:p>
+            <w:pPr>
+              <w:pStyle w:val="Paragrafoelenco"/>
+              <w:jc w:val="both"/>
+              <w:rPr>
+                <w:i/>
+              </w:rPr>
+            </w:pPr>
+          </w:p>
+          <w:p>
+            <w:pPr>
+              <w:pStyle w:val="Paragrafoelenco"/>
+              <w:jc w:val="both"/>
+              <w:rPr>
+                <w:i/>
+              </w:rPr>
+            </w:pPr>
+            <w:r>
+              <w:rPr>
+                <w:i/>
+              </w:rPr>
+              <w:t xml:space="preserve">    &lt;&lt; l</w:t>
+            </w:r>
+            <w:r>
+              <w:rPr>
+                <w:i/>
+              </w:rPr>
+              <w:t>ines of code</w:t>
+            </w:r>
+            <w:r>
+              <w:rPr>
+                <w:i/>
+              </w:rPr>
+              <w:t xml:space="preserve"> &gt;&gt;</w:t>
+            </w:r>
+          </w:p>
+          <w:p>
+            <w:pPr>
+              <w:pStyle w:val="Paragrafoelenco"/>
+              <w:jc w:val="both"/>
+              <w:rPr>
+                <w:i/>
+              </w:rPr>
+            </w:pPr>
+          </w:p>
+          <w:p>
+            <w:pPr>
+              <w:pStyle w:val="Paragrafoelenco"/>
+              <w:jc w:val="both"/>
+              <w:rPr>
+                <w:i/>
+              </w:rPr>
+            </w:pPr>
+            <w:r>
+              <w:rPr>
+                <w:i/>
+              </w:rPr>
+              <w:t>}</w:t>
+            </w:r>
+          </w:p>
+          <w:p>
+            <w:pPr>
+              <w:jc w:val="both"/>
+            </w:pPr>
+          </w:p>
+        </w:tc>
+      </w:tr>
+      <w:tr>
+        <w:tc>
+          <w:tcPr>
+            <w:tcW w:w="4547" w:type="dxa"/>
           </w:tcPr>
           <w:p>
             <w:pPr>
@@ -617,7 +749,7 @@
         </w:tc>
         <w:tc>
           <w:tcPr>
-            <w:tcW w:w="4981" w:type="dxa"/>
+            <w:tcW w:w="5415" w:type="dxa"/>
           </w:tcPr>
           <w:p>
             <w:pPr>
@@ -689,7 +821,7 @@
       <w:tr>
         <w:tc>
           <w:tcPr>
-            <w:tcW w:w="4981" w:type="dxa"/>
+            <w:tcW w:w="4547" w:type="dxa"/>
           </w:tcPr>
           <w:p>
             <w:pPr>
@@ -712,7 +844,7 @@
         </w:tc>
         <w:tc>
           <w:tcPr>
-            <w:tcW w:w="4981" w:type="dxa"/>
+            <w:tcW w:w="5415" w:type="dxa"/>
           </w:tcPr>
           <w:p>
             <w:pPr>
@@ -737,15 +869,15 @@
               <w:jc w:val="both"/>
             </w:pPr>
             <w:r>
-              <w:t xml:space="preserve">No high level breaks are used, because they </w:t>
+              <w:t xml:space="preserve">No high level breaks </w:t>
             </w:r>
             <w:proofErr w:type="gramStart"/>
             <w:r>
-              <w:t>are not requested</w:t>
+              <w:t>are used</w:t>
             </w:r>
             <w:proofErr w:type="gramEnd"/>
             <w:r>
-              <w:t xml:space="preserve"> in this specific part of code.</w:t>
+              <w:t>, because they are not requested in this specific part of code.</w:t>
             </w:r>
           </w:p>
           <w:p>
@@ -780,7 +912,7 @@
       <w:tr>
         <w:tc>
           <w:tcPr>
-            <w:tcW w:w="4981" w:type="dxa"/>
+            <w:tcW w:w="4547" w:type="dxa"/>
           </w:tcPr>
           <w:p>
             <w:pPr>
@@ -803,7 +935,7 @@
         </w:tc>
         <w:tc>
           <w:tcPr>
-            <w:tcW w:w="4981" w:type="dxa"/>
+            <w:tcW w:w="5415" w:type="dxa"/>
           </w:tcPr>
           <w:p>
             <w:pPr>
@@ -875,7 +1007,7 @@
       <w:tr>
         <w:tc>
           <w:tcPr>
-            <w:tcW w:w="4981" w:type="dxa"/>
+            <w:tcW w:w="4547" w:type="dxa"/>
           </w:tcPr>
           <w:p>
             <w:pPr>
@@ -898,7 +1030,7 @@
         </w:tc>
         <w:tc>
           <w:tcPr>
-            <w:tcW w:w="4981" w:type="dxa"/>
+            <w:tcW w:w="5415" w:type="dxa"/>
           </w:tcPr>
           <w:p>
             <w:pPr>
@@ -969,7 +1101,7 @@
       <w:tr>
         <w:tc>
           <w:tcPr>
-            <w:tcW w:w="4981" w:type="dxa"/>
+            <w:tcW w:w="4547" w:type="dxa"/>
           </w:tcPr>
           <w:p>
             <w:pPr>
@@ -986,14 +1118,13 @@
                 <w:sz w:val="28"/>
                 <w:szCs w:val="28"/>
               </w:rPr>
-              <w:lastRenderedPageBreak/>
               <w:t>Package and Import Statements</w:t>
             </w:r>
           </w:p>
         </w:tc>
         <w:tc>
           <w:tcPr>
-            <w:tcW w:w="4981" w:type="dxa"/>
+            <w:tcW w:w="5415" w:type="dxa"/>
           </w:tcPr>
           <w:p>
             <w:pPr>
@@ -1017,7 +1148,10 @@
               <w:t>import</w:t>
             </w:r>
             <w:r>
-              <w:t>” commands, on the top of the class, as standard in the programming language world.</w:t>
+              <w:t>” commands, on the top of the class</w:t>
+            </w:r>
+            <w:r>
+              <w:t xml:space="preserve">.  </w:t>
             </w:r>
           </w:p>
           <w:p>
@@ -1031,7 +1165,7 @@
       <w:tr>
         <w:tc>
           <w:tcPr>
-            <w:tcW w:w="4981" w:type="dxa"/>
+            <w:tcW w:w="4547" w:type="dxa"/>
           </w:tcPr>
           <w:p>
             <w:pPr>
@@ -1054,19 +1188,41 @@
         </w:tc>
         <w:tc>
           <w:tcPr>
-            <w:tcW w:w="4981" w:type="dxa"/>
-          </w:tcPr>
-          <w:p>
-            <w:pPr>
-              <w:jc w:val="both"/>
-            </w:pPr>
+            <w:tcW w:w="5415" w:type="dxa"/>
+          </w:tcPr>
+          <w:p>
+            <w:pPr>
+              <w:pStyle w:val="Paragrafoelenco"/>
+              <w:numPr>
+                <w:ilvl w:val="0"/>
+                <w:numId w:val="5"/>
+              </w:numPr>
+              <w:jc w:val="both"/>
+            </w:pPr>
+            <w:r>
+              <w:t xml:space="preserve">We are analyzing the </w:t>
+            </w:r>
+            <w:proofErr w:type="spellStart"/>
+            <w:r>
+              <w:rPr>
+                <w:i/>
+              </w:rPr>
+              <w:t>getSubModuleForEar</w:t>
+            </w:r>
+            <w:proofErr w:type="spellEnd"/>
+            <w:r>
+              <w:t xml:space="preserve"> method in detail. </w:t>
+            </w:r>
+            <w:r>
+              <w:t>By the way, we have analyzed the full class in paragraph 5.3.</w:t>
+            </w:r>
           </w:p>
         </w:tc>
       </w:tr>
       <w:tr>
         <w:tc>
           <w:tcPr>
-            <w:tcW w:w="4981" w:type="dxa"/>
+            <w:tcW w:w="4547" w:type="dxa"/>
           </w:tcPr>
           <w:p>
             <w:pPr>
@@ -1089,10 +1245,103 @@
         </w:tc>
         <w:tc>
           <w:tcPr>
-            <w:tcW w:w="4981" w:type="dxa"/>
-          </w:tcPr>
-          <w:p>
-            <w:pPr>
+            <w:tcW w:w="5415" w:type="dxa"/>
+          </w:tcPr>
+          <w:p>
+            <w:pPr>
+              <w:pStyle w:val="Paragrafoelenco"/>
+              <w:numPr>
+                <w:ilvl w:val="0"/>
+                <w:numId w:val="5"/>
+              </w:numPr>
+              <w:jc w:val="both"/>
+            </w:pPr>
+            <w:r>
+              <w:t xml:space="preserve">The method is private because it </w:t>
+            </w:r>
+            <w:proofErr w:type="gramStart"/>
+            <w:r>
+              <w:t>is not used</w:t>
+            </w:r>
+            <w:proofErr w:type="gramEnd"/>
+            <w:r>
+              <w:t xml:space="preserve"> in other classes.</w:t>
+            </w:r>
+          </w:p>
+          <w:p>
+            <w:pPr>
+              <w:pStyle w:val="Paragrafoelenco"/>
+              <w:numPr>
+                <w:ilvl w:val="0"/>
+                <w:numId w:val="5"/>
+              </w:numPr>
+              <w:jc w:val="both"/>
+            </w:pPr>
+            <w:r>
+              <w:t xml:space="preserve">There is only one variable in the method (the list of submodules information). It </w:t>
+            </w:r>
+            <w:proofErr w:type="gramStart"/>
+            <w:r>
+              <w:t>is clearly nested</w:t>
+            </w:r>
+            <w:proofErr w:type="gramEnd"/>
+            <w:r>
+              <w:t xml:space="preserve"> in the right way.</w:t>
+            </w:r>
+          </w:p>
+          <w:p>
+            <w:pPr>
+              <w:pStyle w:val="Paragrafoelenco"/>
+              <w:numPr>
+                <w:ilvl w:val="0"/>
+                <w:numId w:val="5"/>
+              </w:numPr>
+              <w:jc w:val="both"/>
+            </w:pPr>
+            <w:r>
+              <w:t xml:space="preserve">The list </w:t>
+            </w:r>
+            <w:proofErr w:type="gramStart"/>
+            <w:r>
+              <w:t>is initialized</w:t>
+            </w:r>
+            <w:proofErr w:type="gramEnd"/>
+            <w:r>
+              <w:t xml:space="preserve"> to empty by default.</w:t>
+            </w:r>
+          </w:p>
+          <w:p>
+            <w:pPr>
+              <w:pStyle w:val="Paragrafoelenco"/>
+              <w:numPr>
+                <w:ilvl w:val="0"/>
+                <w:numId w:val="5"/>
+              </w:numPr>
+              <w:jc w:val="both"/>
+            </w:pPr>
+            <w:r>
+              <w:t xml:space="preserve">The variable </w:t>
+            </w:r>
+            <w:proofErr w:type="spellStart"/>
+            <w:r>
+              <w:t>moduleInfoList</w:t>
+            </w:r>
+            <w:proofErr w:type="spellEnd"/>
+            <w:r>
+              <w:t xml:space="preserve"> </w:t>
+            </w:r>
+            <w:proofErr w:type="gramStart"/>
+            <w:r>
+              <w:t>is clearly declared</w:t>
+            </w:r>
+            <w:proofErr w:type="gramEnd"/>
+            <w:r>
+              <w:t xml:space="preserve"> at the beginning of the block.</w:t>
+            </w:r>
+          </w:p>
+          <w:p>
+            <w:pPr>
+              <w:pStyle w:val="Paragrafoelenco"/>
               <w:jc w:val="both"/>
             </w:pPr>
           </w:p>
@@ -1101,7 +1350,7 @@
       <w:tr>
         <w:tc>
           <w:tcPr>
-            <w:tcW w:w="4981" w:type="dxa"/>
+            <w:tcW w:w="4547" w:type="dxa"/>
           </w:tcPr>
           <w:p>
             <w:pPr>
@@ -1124,10 +1373,63 @@
         </w:tc>
         <w:tc>
           <w:tcPr>
-            <w:tcW w:w="4981" w:type="dxa"/>
-          </w:tcPr>
-          <w:p>
-            <w:pPr>
+            <w:tcW w:w="5415" w:type="dxa"/>
+          </w:tcPr>
+          <w:p>
+            <w:pPr>
+              <w:pStyle w:val="Paragrafoelenco"/>
+              <w:numPr>
+                <w:ilvl w:val="0"/>
+                <w:numId w:val="5"/>
+              </w:numPr>
+              <w:jc w:val="both"/>
+            </w:pPr>
+            <w:r>
+              <w:t xml:space="preserve">The parameters </w:t>
+            </w:r>
+            <w:proofErr w:type="gramStart"/>
+            <w:r>
+              <w:t>are presented</w:t>
+            </w:r>
+            <w:proofErr w:type="gramEnd"/>
+            <w:r>
+              <w:t xml:space="preserve"> in the correct order.</w:t>
+            </w:r>
+          </w:p>
+          <w:p>
+            <w:pPr>
+              <w:pStyle w:val="Paragrafoelenco"/>
+              <w:numPr>
+                <w:ilvl w:val="0"/>
+                <w:numId w:val="5"/>
+              </w:numPr>
+              <w:jc w:val="both"/>
+            </w:pPr>
+            <w:r>
+              <w:lastRenderedPageBreak/>
+              <w:t xml:space="preserve">Every method called in the </w:t>
+            </w:r>
+            <w:proofErr w:type="spellStart"/>
+            <w:r>
+              <w:rPr>
+                <w:i/>
+              </w:rPr>
+              <w:t>getSubModulesForEar</w:t>
+            </w:r>
+            <w:proofErr w:type="spellEnd"/>
+            <w:r>
+              <w:rPr>
+                <w:i/>
+              </w:rPr>
+              <w:t xml:space="preserve"> </w:t>
+            </w:r>
+            <w:r>
+              <w:t>is the right one. There not exist wrong method calls.</w:t>
+            </w:r>
+          </w:p>
+          <w:p>
+            <w:pPr>
+              <w:pStyle w:val="Paragrafoelenco"/>
               <w:jc w:val="both"/>
             </w:pPr>
           </w:p>
@@ -1136,7 +1438,7 @@
       <w:tr>
         <w:tc>
           <w:tcPr>
-            <w:tcW w:w="4981" w:type="dxa"/>
+            <w:tcW w:w="4547" w:type="dxa"/>
           </w:tcPr>
           <w:p>
             <w:pPr>
@@ -1153,16 +1455,68 @@
                 <w:sz w:val="28"/>
                 <w:szCs w:val="28"/>
               </w:rPr>
+              <w:lastRenderedPageBreak/>
               <w:t>Arrays</w:t>
             </w:r>
           </w:p>
         </w:tc>
         <w:tc>
           <w:tcPr>
-            <w:tcW w:w="4981" w:type="dxa"/>
-          </w:tcPr>
-          <w:p>
-            <w:pPr>
+            <w:tcW w:w="5415" w:type="dxa"/>
+          </w:tcPr>
+          <w:p>
+            <w:pPr>
+              <w:pStyle w:val="Paragrafoelenco"/>
+              <w:numPr>
+                <w:ilvl w:val="0"/>
+                <w:numId w:val="6"/>
+              </w:numPr>
+              <w:jc w:val="both"/>
+            </w:pPr>
+            <w:r>
+              <w:t xml:space="preserve">There are not arrays in this code. </w:t>
+            </w:r>
+          </w:p>
+          <w:p>
+            <w:pPr>
+              <w:pStyle w:val="Paragrafoelenco"/>
+              <w:jc w:val="both"/>
+            </w:pPr>
+            <w:r>
+              <w:t>Therefore, we will not have problem with indexes or array overflow.</w:t>
+            </w:r>
+          </w:p>
+          <w:p>
+            <w:pPr>
+              <w:pStyle w:val="Paragrafoelenco"/>
+              <w:jc w:val="both"/>
+            </w:pPr>
+            <w:r>
+              <w:t xml:space="preserve">Anyway, there is an </w:t>
+            </w:r>
+            <w:proofErr w:type="spellStart"/>
+            <w:r>
+              <w:t>ArrayList</w:t>
+            </w:r>
+            <w:proofErr w:type="spellEnd"/>
+            <w:r>
+              <w:t xml:space="preserve"> (</w:t>
+            </w:r>
+            <w:proofErr w:type="spellStart"/>
+            <w:r>
+              <w:rPr>
+                <w:i/>
+              </w:rPr>
+              <w:t>moduleInfoList</w:t>
+            </w:r>
+            <w:proofErr w:type="spellEnd"/>
+            <w:r>
+              <w:t>), without problems to highlight.</w:t>
+            </w:r>
+          </w:p>
+          <w:p>
+            <w:pPr>
+              <w:pStyle w:val="Paragrafoelenco"/>
               <w:jc w:val="both"/>
             </w:pPr>
           </w:p>
@@ -1171,7 +1525,7 @@
       <w:tr>
         <w:tc>
           <w:tcPr>
-            <w:tcW w:w="4981" w:type="dxa"/>
+            <w:tcW w:w="4547" w:type="dxa"/>
           </w:tcPr>
           <w:p>
             <w:pPr>
@@ -1194,7 +1548,7 @@
         </w:tc>
         <w:tc>
           <w:tcPr>
-            <w:tcW w:w="4981" w:type="dxa"/>
+            <w:tcW w:w="5415" w:type="dxa"/>
           </w:tcPr>
           <w:p>
             <w:pPr>
@@ -1229,7 +1583,7 @@
       <w:tr>
         <w:tc>
           <w:tcPr>
-            <w:tcW w:w="4981" w:type="dxa"/>
+            <w:tcW w:w="4547" w:type="dxa"/>
           </w:tcPr>
           <w:p>
             <w:pPr>
@@ -1252,7 +1606,7 @@
         </w:tc>
         <w:tc>
           <w:tcPr>
-            <w:tcW w:w="4981" w:type="dxa"/>
+            <w:tcW w:w="5415" w:type="dxa"/>
           </w:tcPr>
           <w:p>
             <w:pPr>
@@ -1291,7 +1645,7 @@
       <w:tr>
         <w:tc>
           <w:tcPr>
-            <w:tcW w:w="4981" w:type="dxa"/>
+            <w:tcW w:w="4547" w:type="dxa"/>
           </w:tcPr>
           <w:p>
             <w:pPr>
@@ -1314,7 +1668,7 @@
         </w:tc>
         <w:tc>
           <w:tcPr>
-            <w:tcW w:w="4981" w:type="dxa"/>
+            <w:tcW w:w="5415" w:type="dxa"/>
           </w:tcPr>
           <w:p>
             <w:pPr>
@@ -1399,20 +1753,61 @@
               <w:jc w:val="both"/>
             </w:pPr>
             <w:r>
-              <w:rPr>
-                <w:color w:val="FF0000"/>
-              </w:rPr>
-              <w:t>CONTINUE FROM THIS POINT</w:t>
-            </w:r>
-            <w:bookmarkStart w:id="0" w:name="_GoBack"/>
-            <w:bookmarkEnd w:id="0"/>
+              <w:t xml:space="preserve">There is only a comparison between objects (line 286). It is done in the right way, using </w:t>
+            </w:r>
+            <w:proofErr w:type="gramStart"/>
+            <w:r>
+              <w:rPr>
+                <w:i/>
+              </w:rPr>
+              <w:t>equals(</w:t>
+            </w:r>
+            <w:proofErr w:type="gramEnd"/>
+            <w:r>
+              <w:rPr>
+                <w:i/>
+              </w:rPr>
+              <w:t>).</w:t>
+            </w:r>
+          </w:p>
+          <w:p>
+            <w:pPr>
+              <w:pStyle w:val="Paragrafoelenco"/>
+              <w:numPr>
+                <w:ilvl w:val="0"/>
+                <w:numId w:val="5"/>
+              </w:numPr>
+              <w:jc w:val="both"/>
+            </w:pPr>
+            <w:r>
+              <w:t>Try-Catch blocks are absent in this part of the code.</w:t>
+            </w:r>
+          </w:p>
+          <w:p>
+            <w:pPr>
+              <w:pStyle w:val="Paragrafoelenco"/>
+              <w:numPr>
+                <w:ilvl w:val="0"/>
+                <w:numId w:val="5"/>
+              </w:numPr>
+              <w:jc w:val="both"/>
+            </w:pPr>
+            <w:r>
+              <w:t>There are not implicit type conversions in the analyzed part of code.</w:t>
+            </w:r>
+          </w:p>
+          <w:p>
+            <w:pPr>
+              <w:pStyle w:val="Paragrafoelenco"/>
+              <w:jc w:val="both"/>
+            </w:pPr>
           </w:p>
         </w:tc>
       </w:tr>
       <w:tr>
         <w:tc>
           <w:tcPr>
-            <w:tcW w:w="4981" w:type="dxa"/>
+            <w:tcW w:w="4547" w:type="dxa"/>
           </w:tcPr>
           <w:p>
             <w:pPr>
@@ -1435,7 +1830,7 @@
         </w:tc>
         <w:tc>
           <w:tcPr>
-            <w:tcW w:w="4981" w:type="dxa"/>
+            <w:tcW w:w="5415" w:type="dxa"/>
           </w:tcPr>
           <w:p>
             <w:pPr>
@@ -1474,7 +1869,7 @@
       <w:tr>
         <w:tc>
           <w:tcPr>
-            <w:tcW w:w="4981" w:type="dxa"/>
+            <w:tcW w:w="4547" w:type="dxa"/>
           </w:tcPr>
           <w:p>
             <w:pPr>
@@ -1497,7 +1892,7 @@
         </w:tc>
         <w:tc>
           <w:tcPr>
-            <w:tcW w:w="4981" w:type="dxa"/>
+            <w:tcW w:w="5415" w:type="dxa"/>
           </w:tcPr>
           <w:p>
             <w:pPr>
@@ -1544,7 +1939,6 @@
               <w:jc w:val="both"/>
             </w:pPr>
             <w:r>
-              <w:lastRenderedPageBreak/>
               <w:t xml:space="preserve">The only one loop (for, lines 283~290) is </w:t>
             </w:r>
             <w:r>
@@ -1565,7 +1959,7 @@
       <w:tr>
         <w:tc>
           <w:tcPr>
-            <w:tcW w:w="4981" w:type="dxa"/>
+            <w:tcW w:w="4547" w:type="dxa"/>
           </w:tcPr>
           <w:p>
             <w:pPr>
@@ -1582,14 +1976,13 @@
                 <w:sz w:val="28"/>
                 <w:szCs w:val="28"/>
               </w:rPr>
-              <w:lastRenderedPageBreak/>
               <w:t>Files</w:t>
             </w:r>
           </w:p>
         </w:tc>
         <w:tc>
           <w:tcPr>
-            <w:tcW w:w="4981" w:type="dxa"/>
+            <w:tcW w:w="5415" w:type="dxa"/>
           </w:tcPr>
           <w:p>
             <w:pPr>
@@ -2081,7 +2474,120 @@
   <w:abstractNum w:abstractNumId="4" w15:restartNumberingAfterBreak="0">
     <w:nsid w:val="600B4225"/>
     <w:multiLevelType w:val="hybridMultilevel"/>
-    <w:tmpl w:val="A80EA4FE"/>
+    <w:tmpl w:val="B440A8C4"/>
+    <w:lvl w:ilvl="0" w:tplc="04090001">
+      <w:start w:val="1"/>
+      <w:numFmt w:val="bullet"/>
+      <w:lvlText w:val=""/>
+      <w:lvlJc w:val="left"/>
+      <w:pPr>
+        <w:ind w:left="720" w:hanging="360"/>
+      </w:pPr>
+      <w:rPr>
+        <w:rFonts w:ascii="Symbol" w:hAnsi="Symbol" w:hint="default"/>
+      </w:rPr>
+    </w:lvl>
+    <w:lvl w:ilvl="1" w:tplc="04090003" w:tentative="1">
+      <w:start w:val="1"/>
+      <w:numFmt w:val="bullet"/>
+      <w:lvlText w:val="o"/>
+      <w:lvlJc w:val="left"/>
+      <w:pPr>
+        <w:ind w:left="1440" w:hanging="360"/>
+      </w:pPr>
+      <w:rPr>
+        <w:rFonts w:ascii="Courier New" w:hAnsi="Courier New" w:cs="Courier New" w:hint="default"/>
+      </w:rPr>
+    </w:lvl>
+    <w:lvl w:ilvl="2" w:tplc="04090005" w:tentative="1">
+      <w:start w:val="1"/>
+      <w:numFmt w:val="bullet"/>
+      <w:lvlText w:val=""/>
+      <w:lvlJc w:val="left"/>
+      <w:pPr>
+        <w:ind w:left="2160" w:hanging="360"/>
+      </w:pPr>
+      <w:rPr>
+        <w:rFonts w:ascii="Wingdings" w:hAnsi="Wingdings" w:hint="default"/>
+      </w:rPr>
+    </w:lvl>
+    <w:lvl w:ilvl="3" w:tplc="04090001" w:tentative="1">
+      <w:start w:val="1"/>
+      <w:numFmt w:val="bullet"/>
+      <w:lvlText w:val=""/>
+      <w:lvlJc w:val="left"/>
+      <w:pPr>
+        <w:ind w:left="2880" w:hanging="360"/>
+      </w:pPr>
+      <w:rPr>
+        <w:rFonts w:ascii="Symbol" w:hAnsi="Symbol" w:hint="default"/>
+      </w:rPr>
+    </w:lvl>
+    <w:lvl w:ilvl="4" w:tplc="04090003" w:tentative="1">
+      <w:start w:val="1"/>
+      <w:numFmt w:val="bullet"/>
+      <w:lvlText w:val="o"/>
+      <w:lvlJc w:val="left"/>
+      <w:pPr>
+        <w:ind w:left="3600" w:hanging="360"/>
+      </w:pPr>
+      <w:rPr>
+        <w:rFonts w:ascii="Courier New" w:hAnsi="Courier New" w:cs="Courier New" w:hint="default"/>
+      </w:rPr>
+    </w:lvl>
+    <w:lvl w:ilvl="5" w:tplc="04090005" w:tentative="1">
+      <w:start w:val="1"/>
+      <w:numFmt w:val="bullet"/>
+      <w:lvlText w:val=""/>
+      <w:lvlJc w:val="left"/>
+      <w:pPr>
+        <w:ind w:left="4320" w:hanging="360"/>
+      </w:pPr>
+      <w:rPr>
+        <w:rFonts w:ascii="Wingdings" w:hAnsi="Wingdings" w:hint="default"/>
+      </w:rPr>
+    </w:lvl>
+    <w:lvl w:ilvl="6" w:tplc="04090001" w:tentative="1">
+      <w:start w:val="1"/>
+      <w:numFmt w:val="bullet"/>
+      <w:lvlText w:val=""/>
+      <w:lvlJc w:val="left"/>
+      <w:pPr>
+        <w:ind w:left="5040" w:hanging="360"/>
+      </w:pPr>
+      <w:rPr>
+        <w:rFonts w:ascii="Symbol" w:hAnsi="Symbol" w:hint="default"/>
+      </w:rPr>
+    </w:lvl>
+    <w:lvl w:ilvl="7" w:tplc="04090003" w:tentative="1">
+      <w:start w:val="1"/>
+      <w:numFmt w:val="bullet"/>
+      <w:lvlText w:val="o"/>
+      <w:lvlJc w:val="left"/>
+      <w:pPr>
+        <w:ind w:left="5760" w:hanging="360"/>
+      </w:pPr>
+      <w:rPr>
+        <w:rFonts w:ascii="Courier New" w:hAnsi="Courier New" w:cs="Courier New" w:hint="default"/>
+      </w:rPr>
+    </w:lvl>
+    <w:lvl w:ilvl="8" w:tplc="04090005" w:tentative="1">
+      <w:start w:val="1"/>
+      <w:numFmt w:val="bullet"/>
+      <w:lvlText w:val=""/>
+      <w:lvlJc w:val="left"/>
+      <w:pPr>
+        <w:ind w:left="6480" w:hanging="360"/>
+      </w:pPr>
+      <w:rPr>
+        <w:rFonts w:ascii="Wingdings" w:hAnsi="Wingdings" w:hint="default"/>
+      </w:rPr>
+    </w:lvl>
+  </w:abstractNum>
+  <w:abstractNum w:abstractNumId="5" w15:restartNumberingAfterBreak="0">
+    <w:nsid w:val="7D98069B"/>
+    <w:multiLevelType w:val="hybridMultilevel"/>
+    <w:tmpl w:val="1BD0455C"/>
     <w:lvl w:ilvl="0" w:tplc="04090001">
       <w:start w:val="1"/>
       <w:numFmt w:val="bullet"/>
@@ -2205,6 +2711,9 @@
   </w:num>
   <w:num w:numId="5">
     <w:abstractNumId w:val="4"/>
+  </w:num>
+  <w:num w:numId="6">
+    <w:abstractNumId w:val="5"/>
   </w:num>
 </w:numbering>
 </file>

</xml_diff>